<commit_message>
doc to pdf; homework week 10
</commit_message>
<xml_diff>
--- a/10-unity-3d-terrain-ai/homework-1-scene-modeling.docx
+++ b/10-unity-3d-terrain-ai/homework-1-scene-modeling.docx
@@ -663,8 +663,6 @@
         </w:rPr>
         <w:t>ת</w:t>
       </w:r>
-      <w:bookmarkStart w:id="0" w:name="_GoBack"/>
-      <w:bookmarkEnd w:id="0"/>
       <w:r>
         <w:rPr>
           <w:rFonts w:asciiTheme="minorBidi" w:hAnsiTheme="minorBidi" w:hint="cs"/>
@@ -784,7 +782,23 @@
           <w:rFonts w:asciiTheme="minorBidi" w:hAnsiTheme="minorBidi" w:hint="cs"/>
           <w:rtl/>
         </w:rPr>
-        <w:t>דוגמאות:</w:t>
+        <w:t>דוגמאות</w:t>
+      </w:r>
+      <w:r>
+        <w:rPr>
+          <w:rFonts w:asciiTheme="minorBidi" w:hAnsiTheme="minorBidi" w:hint="cs"/>
+          <w:rtl/>
+        </w:rPr>
+        <w:t xml:space="preserve"> להשראה</w:t>
+      </w:r>
+      <w:bookmarkStart w:id="0" w:name="_GoBack"/>
+      <w:bookmarkEnd w:id="0"/>
+      <w:r>
+        <w:rPr>
+          <w:rFonts w:asciiTheme="minorBidi" w:hAnsiTheme="minorBidi" w:hint="cs"/>
+          <w:rtl/>
+        </w:rPr>
+        <w:t>:</w:t>
       </w:r>
     </w:p>
     <w:p>
@@ -1551,8 +1565,11 @@
     <w:lsdException w:name="Table 3D effects 3" w:semiHidden="1" w:unhideWhenUsed="1"/>
     <w:lsdException w:name="Table Contemporary" w:semiHidden="1" w:unhideWhenUsed="1"/>
     <w:lsdException w:name="Table Elegant" w:semiHidden="1" w:unhideWhenUsed="1"/>
+    <w:lsdException w:name="Table Professional" w:semiHidden="1" w:unhideWhenUsed="1"/>
     <w:lsdException w:name="Table Subtle 1" w:semiHidden="1" w:unhideWhenUsed="1"/>
     <w:lsdException w:name="Table Subtle 2" w:semiHidden="1" w:unhideWhenUsed="1"/>
+    <w:lsdException w:name="Table Web 1" w:semiHidden="1" w:unhideWhenUsed="1"/>
+    <w:lsdException w:name="Table Web 2" w:semiHidden="1" w:unhideWhenUsed="1"/>
     <w:lsdException w:name="Table Web 3" w:semiHidden="1" w:unhideWhenUsed="1"/>
     <w:lsdException w:name="Balloon Text" w:semiHidden="1" w:unhideWhenUsed="1"/>
     <w:lsdException w:name="Table Grid" w:uiPriority="39"/>
@@ -2975,7 +2992,7 @@
 </file>
 
 <file path=customXml/itemProps1.xml><?xml version="1.0" encoding="utf-8"?>
-<ds:datastoreItem xmlns:ds="http://schemas.openxmlformats.org/officeDocument/2006/customXml" ds:itemID="{39D42CF2-75DB-4A8F-8DFF-B78238532752}">
+<ds:datastoreItem xmlns:ds="http://schemas.openxmlformats.org/officeDocument/2006/customXml" ds:itemID="{38409065-044A-4393-A91B-96CAB609ECE1}">
   <ds:schemaRefs>
     <ds:schemaRef ds:uri="http://schemas.openxmlformats.org/officeDocument/2006/bibliography"/>
   </ds:schemaRefs>

</xml_diff>